<commit_message>
final testing, additions and comments
</commit_message>
<xml_diff>
--- a/LibraryManagementSystemReport.docx
+++ b/LibraryManagementSystemReport.docx
@@ -42,10 +42,7 @@
         <w:t>The class that represents the library object</w:t>
       </w:r>
       <w:r>
-        <w:t xml:space="preserve">. Its attributes are Name (str), Address (str), Items </w:t>
-      </w:r>
-      <w:r>
-        <w:t>(</w:t>
+        <w:t>. Its attributes are Name (str), Address (str), Items (</w:t>
       </w:r>
       <w:proofErr w:type="spellStart"/>
       <w:r>
@@ -53,13 +50,7 @@
       </w:r>
       <w:proofErr w:type="spellEnd"/>
       <w:r>
-        <w:t>)</w:t>
-      </w:r>
-      <w:r>
-        <w:t xml:space="preserve">, Members </w:t>
-      </w:r>
-      <w:r>
-        <w:t>(</w:t>
+        <w:t>), Members (</w:t>
       </w:r>
       <w:proofErr w:type="spellStart"/>
       <w:r>
@@ -67,10 +58,7 @@
       </w:r>
       <w:proofErr w:type="spellEnd"/>
       <w:r>
-        <w:t>)</w:t>
-      </w:r>
-      <w:r>
-        <w:t xml:space="preserve">. </w:t>
+        <w:t xml:space="preserve">). </w:t>
       </w:r>
     </w:p>
     <w:p>
@@ -136,31 +124,19 @@
       </w:r>
       <w:proofErr w:type="spellStart"/>
       <w:r>
-        <w:t>borrow</w:t>
-      </w:r>
-      <w:r>
-        <w:t>_item</w:t>
-      </w:r>
-      <w:proofErr w:type="spellEnd"/>
-      <w:r>
-        <w:t>()</w:t>
-      </w:r>
-      <w:r>
-        <w:t xml:space="preserve">, </w:t>
-      </w:r>
-      <w:proofErr w:type="spellStart"/>
-      <w:r>
-        <w:t>return</w:t>
-      </w:r>
-      <w:r>
-        <w:t>_item</w:t>
-      </w:r>
-      <w:proofErr w:type="spellEnd"/>
-      <w:r>
-        <w:t>()</w:t>
-      </w:r>
-      <w:r>
-        <w:t xml:space="preserve">, </w:t>
+        <w:t>borrow_item</w:t>
+      </w:r>
+      <w:proofErr w:type="spellEnd"/>
+      <w:r>
+        <w:t xml:space="preserve">(), </w:t>
+      </w:r>
+      <w:proofErr w:type="spellStart"/>
+      <w:r>
+        <w:t>return_item</w:t>
+      </w:r>
+      <w:proofErr w:type="spellEnd"/>
+      <w:r>
+        <w:t xml:space="preserve">(), </w:t>
       </w:r>
       <w:proofErr w:type="spellStart"/>
       <w:r>
@@ -551,22 +527,13 @@
       </w:r>
       <w:proofErr w:type="spellEnd"/>
       <w:r>
-        <w:t>,</w:t>
+        <w:t>, year of</w:t>
       </w:r>
       <w:r>
         <w:t xml:space="preserve"> </w:t>
       </w:r>
       <w:r>
-        <w:t>year of</w:t>
-      </w:r>
-      <w:r>
-        <w:t xml:space="preserve"> </w:t>
-      </w:r>
-      <w:r>
-        <w:t>publication</w:t>
-      </w:r>
-      <w:r>
-        <w:t>.</w:t>
+        <w:t>publication.</w:t>
       </w:r>
     </w:p>
     <w:p>
@@ -582,13 +549,7 @@
         <w:spacing w:after="0"/>
       </w:pPr>
       <w:r>
-        <w:t xml:space="preserve">The __str__ method was overwritten to print </w:t>
-      </w:r>
-      <w:r>
-        <w:t>title, item ID,</w:t>
-      </w:r>
-      <w:r>
-        <w:t xml:space="preserve"> </w:t>
+        <w:t xml:space="preserve">The __str__ method was overwritten to print title, item ID, </w:t>
       </w:r>
       <w:r>
         <w:t>director</w:t>
@@ -634,25 +595,130 @@
     </w:p>
     <w:p>
       <w:pPr>
+        <w:spacing w:after="0"/>
+      </w:pPr>
+    </w:p>
+    <w:p>
+      <w:pPr>
+        <w:spacing w:after="0"/>
+      </w:pPr>
+    </w:p>
+    <w:p>
+      <w:pPr>
         <w:pStyle w:val="Heading2"/>
       </w:pPr>
-    </w:p>
-    <w:p>
-      <w:pPr>
-        <w:pStyle w:val="Heading2"/>
-      </w:pPr>
-    </w:p>
-    <w:p>
-      <w:pPr>
-        <w:pStyle w:val="Heading2"/>
-      </w:pPr>
-      <w:r>
+      <w:r>
+        <w:lastRenderedPageBreak/>
         <w:t xml:space="preserve">User manual </w:t>
       </w:r>
     </w:p>
     <w:p>
       <w:r>
-        <w:t xml:space="preserve">How to use the command line ugh </w:t>
+        <w:t xml:space="preserve">To use </w:t>
+      </w:r>
+      <w:r>
+        <w:t xml:space="preserve">the library system, run the code and the command line menu will be displayed with the following options: </w:t>
+      </w:r>
+    </w:p>
+    <w:p>
+      <w:pPr>
+        <w:pStyle w:val="ListParagraph"/>
+        <w:numPr>
+          <w:ilvl w:val="0"/>
+          <w:numId w:val="2"/>
+        </w:numPr>
+      </w:pPr>
+      <w:r>
+        <w:t>Browse items</w:t>
+      </w:r>
+    </w:p>
+    <w:p>
+      <w:pPr>
+        <w:pStyle w:val="ListParagraph"/>
+        <w:numPr>
+          <w:ilvl w:val="0"/>
+          <w:numId w:val="2"/>
+        </w:numPr>
+      </w:pPr>
+      <w:r>
+        <w:t>Check availability</w:t>
+      </w:r>
+    </w:p>
+    <w:p>
+      <w:pPr>
+        <w:pStyle w:val="ListParagraph"/>
+        <w:numPr>
+          <w:ilvl w:val="0"/>
+          <w:numId w:val="2"/>
+        </w:numPr>
+      </w:pPr>
+      <w:r>
+        <w:t>Add, edit or remove a member</w:t>
+      </w:r>
+    </w:p>
+    <w:p>
+      <w:pPr>
+        <w:pStyle w:val="ListParagraph"/>
+        <w:numPr>
+          <w:ilvl w:val="0"/>
+          <w:numId w:val="2"/>
+        </w:numPr>
+      </w:pPr>
+      <w:r>
+        <w:t>Add, edit or remove an item</w:t>
+      </w:r>
+    </w:p>
+    <w:p>
+      <w:pPr>
+        <w:pStyle w:val="ListParagraph"/>
+        <w:numPr>
+          <w:ilvl w:val="0"/>
+          <w:numId w:val="2"/>
+        </w:numPr>
+      </w:pPr>
+      <w:r>
+        <w:t xml:space="preserve">Return an item </w:t>
+      </w:r>
+    </w:p>
+    <w:p>
+      <w:pPr>
+        <w:pStyle w:val="ListParagraph"/>
+        <w:numPr>
+          <w:ilvl w:val="0"/>
+          <w:numId w:val="2"/>
+        </w:numPr>
+      </w:pPr>
+      <w:r>
+        <w:t>Check a member’s fine</w:t>
+      </w:r>
+    </w:p>
+    <w:p>
+      <w:pPr>
+        <w:pStyle w:val="ListParagraph"/>
+        <w:numPr>
+          <w:ilvl w:val="0"/>
+          <w:numId w:val="2"/>
+        </w:numPr>
+      </w:pPr>
+      <w:r>
+        <w:t xml:space="preserve">Quit program </w:t>
+      </w:r>
+    </w:p>
+    <w:p>
+      <w:r>
+        <w:t>Make sure you input the correct numbers or options. If you make a mistake</w:t>
+      </w:r>
+      <w:r>
+        <w:t xml:space="preserve">, it is no problem you will return to the command line menu. </w:t>
+      </w:r>
+      <w:r>
+        <w:t xml:space="preserve">With every menu item, you will be instructed </w:t>
+      </w:r>
+      <w:r>
+        <w:t xml:space="preserve">on how to achieve your task or how to exit if needed. You will </w:t>
+      </w:r>
+      <w:r>
+        <w:t xml:space="preserve">return to the menu, until you quit the program through the menu. </w:t>
       </w:r>
     </w:p>
     <w:p>
@@ -677,17 +743,6 @@
         </w:numPr>
       </w:pPr>
       <w:r>
-        <w:t>C</w:t>
-      </w:r>
-      <w:r>
-        <w:t>SV</w:t>
-      </w:r>
-    </w:p>
-    <w:p>
-      <w:pPr>
-        <w:ind w:left="360"/>
-      </w:pPr>
-      <w:r>
         <w:t xml:space="preserve">CSV files were used as the external </w:t>
       </w:r>
       <w:r>
@@ -703,15 +758,16 @@
         </w:numPr>
       </w:pPr>
       <w:r>
-        <w:t>Fine</w:t>
+        <w:t xml:space="preserve"> A fi</w:t>
+      </w:r>
+      <w:r>
+        <w:t>ne</w:t>
       </w:r>
       <w:r>
         <w:t xml:space="preserve"> System</w:t>
       </w:r>
-    </w:p>
-    <w:p>
-      <w:r>
-        <w:t xml:space="preserve">A fine system was implemented </w:t>
+      <w:r>
+        <w:t xml:space="preserve"> was implemented </w:t>
       </w:r>
       <w:r>
         <w:t xml:space="preserve">as part of the library system. </w:t>
@@ -737,8 +793,9 @@
       <w:r>
         <w:t>Maximum amount of items</w:t>
       </w:r>
-    </w:p>
-    <w:p>
+      <w:r>
+        <w:t xml:space="preserve">. </w:t>
+      </w:r>
       <w:r>
         <w:t xml:space="preserve">When a member wants to borrow an item, the system checks how many items the member has borrowed already. If that number is bigger than 10, the member is not allowed to borrow a new item. </w:t>
       </w:r>
@@ -752,10 +809,11 @@
         </w:numPr>
       </w:pPr>
       <w:r>
-        <w:t xml:space="preserve">Datetime library </w:t>
-      </w:r>
-    </w:p>
-    <w:p>
+        <w:t>Datetime library</w:t>
+      </w:r>
+      <w:r>
+        <w:t xml:space="preserve">. </w:t>
+      </w:r>
       <w:r>
         <w:t xml:space="preserve">In order to keep track of </w:t>
       </w:r>
@@ -826,19 +884,7 @@
           <w:rPr>
             <w:rStyle w:val="Hyperlink"/>
           </w:rPr>
-          <w:t>https://www.geeksforgeeks.org/python-datetime-t</w:t>
-        </w:r>
-        <w:r>
-          <w:rPr>
-            <w:rStyle w:val="Hyperlink"/>
-          </w:rPr>
-          <w:t>i</w:t>
-        </w:r>
-        <w:r>
-          <w:rPr>
-            <w:rStyle w:val="Hyperlink"/>
-          </w:rPr>
-          <w:t>medelta-function/</w:t>
+          <w:t>https://www.geeksforgeeks.org/python-datetime-timedelta-function/</w:t>
         </w:r>
       </w:hyperlink>
       <w:r>
@@ -903,11 +949,13 @@
         <w:t xml:space="preserve">ce between 2 dates and add specific amount of time to the current date. </w:t>
       </w:r>
     </w:p>
+    <w:p/>
     <w:p>
       <w:pPr>
         <w:pStyle w:val="Heading2"/>
       </w:pPr>
       <w:r>
+        <w:lastRenderedPageBreak/>
         <w:t>GitHub version control</w:t>
       </w:r>
     </w:p>
@@ -931,19 +979,7 @@
           <w:rPr>
             <w:rStyle w:val="Hyperlink"/>
           </w:rPr>
-          <w:t>/CMPU4060-CA (</w:t>
-        </w:r>
-        <w:r>
-          <w:rPr>
-            <w:rStyle w:val="Hyperlink"/>
-          </w:rPr>
-          <w:t>g</w:t>
-        </w:r>
-        <w:r>
-          <w:rPr>
-            <w:rStyle w:val="Hyperlink"/>
-          </w:rPr>
-          <w:t>ithub.com)</w:t>
+          <w:t>/CMPU4060-CA (github.com)</w:t>
         </w:r>
       </w:hyperlink>
       <w:r>
@@ -1008,7 +1044,6 @@
           </w:tcPr>
           <w:p>
             <w:r>
-              <w:lastRenderedPageBreak/>
               <w:t>16 April 2022</w:t>
             </w:r>
           </w:p>
@@ -1239,6 +1274,9 @@
             <w:pPr>
               <w:cnfStyle w:val="000000000000" w:firstRow="0" w:lastRow="0" w:firstColumn="0" w:lastColumn="0" w:oddVBand="0" w:evenVBand="0" w:oddHBand="0" w:evenHBand="0" w:firstRowFirstColumn="0" w:firstRowLastColumn="0" w:lastRowFirstColumn="0" w:lastRowLastColumn="0"/>
             </w:pPr>
+            <w:r>
+              <w:t>added docstrings, comments and double checking the code</w:t>
+            </w:r>
           </w:p>
         </w:tc>
       </w:tr>
@@ -1258,6 +1296,95 @@
 <file path=word/numbering.xml><?xml version="1.0" encoding="utf-8"?>
 <w:numbering xmlns:wpc="http://schemas.microsoft.com/office/word/2010/wordprocessingCanvas" xmlns:cx="http://schemas.microsoft.com/office/drawing/2014/chartex" xmlns:cx1="http://schemas.microsoft.com/office/drawing/2015/9/8/chartex" xmlns:cx2="http://schemas.microsoft.com/office/drawing/2015/10/21/chartex" xmlns:cx3="http://schemas.microsoft.com/office/drawing/2016/5/9/chartex" xmlns:cx4="http://schemas.microsoft.com/office/drawing/2016/5/10/chartex" xmlns:cx5="http://schemas.microsoft.com/office/drawing/2016/5/11/chartex" xmlns:cx6="http://schemas.microsoft.com/office/drawing/2016/5/12/chartex" xmlns:cx7="http://schemas.microsoft.com/office/drawing/2016/5/13/chartex" xmlns:cx8="http://schemas.microsoft.com/office/drawing/2016/5/14/chartex" xmlns:mc="http://schemas.openxmlformats.org/markup-compatibility/2006" xmlns:aink="http://schemas.microsoft.com/office/drawing/2016/ink" xmlns:am3d="http://schemas.microsoft.com/office/drawing/2017/model3d" xmlns:o="urn:schemas-microsoft-com:office:office" xmlns:oel="http://schemas.microsoft.com/office/2019/extlst" xmlns:r="http://schemas.openxmlformats.org/officeDocument/2006/relationships" xmlns:m="http://schemas.openxmlformats.org/officeDocument/2006/math" xmlns:v="urn:schemas-microsoft-com:vml" xmlns:wp14="http://schemas.microsoft.com/office/word/2010/wordprocessingDrawing" xmlns:wp="http://schemas.openxmlformats.org/drawingml/2006/wordprocessingDrawing" xmlns:w10="urn:schemas-microsoft-com:office:word" xmlns:w="http://schemas.openxmlformats.org/wordprocessingml/2006/main" xmlns:w14="http://schemas.microsoft.com/office/word/2010/wordml" xmlns:w15="http://schemas.microsoft.com/office/word/2012/wordml" xmlns:w16cex="http://schemas.microsoft.com/office/word/2018/wordml/cex" xmlns:w16cid="http://schemas.microsoft.com/office/word/2016/wordml/cid" xmlns:w16="http://schemas.microsoft.com/office/word/2018/wordml" xmlns:w16sdtdh="http://schemas.microsoft.com/office/word/2020/wordml/sdtdatahash" xmlns:w16se="http://schemas.microsoft.com/office/word/2015/wordml/symex" xmlns:wpg="http://schemas.microsoft.com/office/word/2010/wordprocessingGroup" xmlns:wpi="http://schemas.microsoft.com/office/word/2010/wordprocessingInk" xmlns:wne="http://schemas.microsoft.com/office/word/2006/wordml" xmlns:wps="http://schemas.microsoft.com/office/word/2010/wordprocessingShape" mc:Ignorable="w14 w15 w16se w16cid w16 w16cex w16sdtdh wp14">
   <w:abstractNum w:abstractNumId="0" w15:restartNumberingAfterBreak="0">
+    <w:nsid w:val="691231F8"/>
+    <w:multiLevelType w:val="hybridMultilevel"/>
+    <w:tmpl w:val="98FA5404"/>
+    <w:lvl w:ilvl="0" w:tplc="18249B0C">
+      <w:start w:val="1"/>
+      <w:numFmt w:val="decimal"/>
+      <w:lvlText w:val="%1."/>
+      <w:lvlJc w:val="left"/>
+      <w:pPr>
+        <w:ind w:left="720" w:hanging="360"/>
+      </w:pPr>
+      <w:rPr>
+        <w:rFonts w:hint="default"/>
+      </w:rPr>
+    </w:lvl>
+    <w:lvl w:ilvl="1" w:tplc="08090019" w:tentative="1">
+      <w:start w:val="1"/>
+      <w:numFmt w:val="lowerLetter"/>
+      <w:lvlText w:val="%2."/>
+      <w:lvlJc w:val="left"/>
+      <w:pPr>
+        <w:ind w:left="1440" w:hanging="360"/>
+      </w:pPr>
+    </w:lvl>
+    <w:lvl w:ilvl="2" w:tplc="0809001B" w:tentative="1">
+      <w:start w:val="1"/>
+      <w:numFmt w:val="lowerRoman"/>
+      <w:lvlText w:val="%3."/>
+      <w:lvlJc w:val="right"/>
+      <w:pPr>
+        <w:ind w:left="2160" w:hanging="180"/>
+      </w:pPr>
+    </w:lvl>
+    <w:lvl w:ilvl="3" w:tplc="0809000F" w:tentative="1">
+      <w:start w:val="1"/>
+      <w:numFmt w:val="decimal"/>
+      <w:lvlText w:val="%4."/>
+      <w:lvlJc w:val="left"/>
+      <w:pPr>
+        <w:ind w:left="2880" w:hanging="360"/>
+      </w:pPr>
+    </w:lvl>
+    <w:lvl w:ilvl="4" w:tplc="08090019" w:tentative="1">
+      <w:start w:val="1"/>
+      <w:numFmt w:val="lowerLetter"/>
+      <w:lvlText w:val="%5."/>
+      <w:lvlJc w:val="left"/>
+      <w:pPr>
+        <w:ind w:left="3600" w:hanging="360"/>
+      </w:pPr>
+    </w:lvl>
+    <w:lvl w:ilvl="5" w:tplc="0809001B" w:tentative="1">
+      <w:start w:val="1"/>
+      <w:numFmt w:val="lowerRoman"/>
+      <w:lvlText w:val="%6."/>
+      <w:lvlJc w:val="right"/>
+      <w:pPr>
+        <w:ind w:left="4320" w:hanging="180"/>
+      </w:pPr>
+    </w:lvl>
+    <w:lvl w:ilvl="6" w:tplc="0809000F" w:tentative="1">
+      <w:start w:val="1"/>
+      <w:numFmt w:val="decimal"/>
+      <w:lvlText w:val="%7."/>
+      <w:lvlJc w:val="left"/>
+      <w:pPr>
+        <w:ind w:left="5040" w:hanging="360"/>
+      </w:pPr>
+    </w:lvl>
+    <w:lvl w:ilvl="7" w:tplc="08090019" w:tentative="1">
+      <w:start w:val="1"/>
+      <w:numFmt w:val="lowerLetter"/>
+      <w:lvlText w:val="%8."/>
+      <w:lvlJc w:val="left"/>
+      <w:pPr>
+        <w:ind w:left="5760" w:hanging="360"/>
+      </w:pPr>
+    </w:lvl>
+    <w:lvl w:ilvl="8" w:tplc="0809001B" w:tentative="1">
+      <w:start w:val="1"/>
+      <w:numFmt w:val="lowerRoman"/>
+      <w:lvlText w:val="%9."/>
+      <w:lvlJc w:val="right"/>
+      <w:pPr>
+        <w:ind w:left="6480" w:hanging="180"/>
+      </w:pPr>
+    </w:lvl>
+  </w:abstractNum>
+  <w:abstractNum w:abstractNumId="1" w15:restartNumberingAfterBreak="0">
     <w:nsid w:val="69AD5F7B"/>
     <w:multiLevelType w:val="hybridMultilevel"/>
     <w:tmpl w:val="10DC34EE"/>
@@ -1370,6 +1497,9 @@
     </w:lvl>
   </w:abstractNum>
   <w:num w:numId="1" w16cid:durableId="140970218">
+    <w:abstractNumId w:val="1"/>
+  </w:num>
+  <w:num w:numId="2" w16cid:durableId="1389837095">
     <w:abstractNumId w:val="0"/>
   </w:num>
 </w:numbering>
@@ -1864,6 +1994,7 @@
   <w:style w:type="character" w:default="1" w:styleId="DefaultParagraphFont">
     <w:name w:val="Default Paragraph Font"/>
     <w:uiPriority w:val="1"/>
+    <w:semiHidden/>
     <w:unhideWhenUsed/>
   </w:style>
   <w:style w:type="table" w:default="1" w:styleId="TableNormal">

</xml_diff>